<commit_message>
Fixed TWOI to SWOI translation
Missing parantheses, time window was off by about 8 ms, redid tables & graphs
</commit_message>
<xml_diff>
--- a/supplement/04s_tableLPP_aware_raw.docx
+++ b/supplement/04s_tableLPP_aware_raw.docx
@@ -436,7 +436,7 @@
                 <w:szCs w:val="22"/>
                 <w:color w:val="000000"/>
               </w:rPr>
-              <w:t xml:space="preserve">3.03</w:t>
+              <w:t xml:space="preserve">3.06</w:t>
             </w:r>
           </w:p>
         </w:tc>
@@ -612,7 +612,7 @@
                 <w:szCs w:val="22"/>
                 <w:color w:val="000000"/>
               </w:rPr>
-              <w:t xml:space="preserve">16.827</w:t>
+              <w:t xml:space="preserve">18.027</w:t>
             </w:r>
           </w:p>
         </w:tc>
@@ -706,7 +706,7 @@
                 <w:szCs w:val="22"/>
                 <w:color w:val="000000"/>
               </w:rPr>
-              <w:t xml:space="preserve">2.00</w:t>
+              <w:t xml:space="preserve">2.01</w:t>
             </w:r>
           </w:p>
         </w:tc>
@@ -794,7 +794,7 @@
                 <w:szCs w:val="22"/>
                 <w:color w:val="000000"/>
               </w:rPr>
-              <w:t xml:space="preserve">.026</w:t>
+              <w:t xml:space="preserve">.025</w:t>
             </w:r>
           </w:p>
         </w:tc>
@@ -882,7 +882,7 @@
                 <w:szCs w:val="22"/>
                 <w:color w:val="000000"/>
               </w:rPr>
-              <w:t xml:space="preserve"> 1.949</w:t>
+              <w:t xml:space="preserve"> 1.982</w:t>
             </w:r>
           </w:p>
         </w:tc>
@@ -976,7 +976,7 @@
                 <w:szCs w:val="22"/>
                 <w:color w:val="000000"/>
               </w:rPr>
-              <w:t xml:space="preserve">-0.74</w:t>
+              <w:t xml:space="preserve">-0.75</w:t>
             </w:r>
           </w:p>
         </w:tc>
@@ -1064,7 +1064,7 @@
                 <w:szCs w:val="22"/>
                 <w:color w:val="000000"/>
               </w:rPr>
-              <w:t xml:space="preserve">.462</w:t>
+              <w:t xml:space="preserve">.458</w:t>
             </w:r>
           </w:p>
         </w:tc>
@@ -1152,7 +1152,7 @@
                 <w:szCs w:val="22"/>
                 <w:color w:val="000000"/>
               </w:rPr>
-              <w:t xml:space="preserve"> 0.211</w:t>
+              <w:t xml:space="preserve"> 0.212</w:t>
             </w:r>
           </w:p>
         </w:tc>
@@ -1246,7 +1246,7 @@
                 <w:szCs w:val="22"/>
                 <w:color w:val="000000"/>
               </w:rPr>
-              <w:t xml:space="preserve">1.51</w:t>
+              <w:t xml:space="preserve">1.58</w:t>
             </w:r>
           </w:p>
         </w:tc>
@@ -1334,95 +1334,95 @@
                 <w:szCs w:val="22"/>
                 <w:color w:val="000000"/>
               </w:rPr>
-              <w:t xml:space="preserve">.073</w:t>
-            </w:r>
-          </w:p>
-        </w:tc>
-        <w:tc>
-          <w:tcPr>
-            <w:tcBorders>
-              <w:bottom w:val="none" w:sz="0" w:space="0" w:color="000000"/>
-              <w:top w:val="none" w:sz="0" w:space="0" w:color="000000"/>
-              <w:left w:val="none" w:sz="0" w:space="0" w:color="000000"/>
-              <w:right w:val="none" w:sz="0" w:space="0" w:color="000000"/>
-            </w:tcBorders>
-            <w:shd w:val="clear" w:color="auto" w:fill="FFFFFF"/>
-            <w:tcMar>
-              <w:top w:w="0" w:type="dxa"/>
-              <w:bottom w:w="0" w:type="dxa"/>
-              <w:left w:w="0" w:type="dxa"/>
-              <w:right w:w="0" w:type="dxa"/>
-            </w:tcMar>
-            <w:vAlign w:val="center"/>
-          </w:tcPr>
-          <w:p>
-            <w:pPr>
-              <w:pStyle w:val="Normal"/>
-              <w:jc w:val="center"/>
-              <w:pBdr>
-                <w:bottom w:val="none" w:sz="0" w:space="0" w:color="000000"/>
-                <w:top w:val="none" w:sz="0" w:space="0" w:color="000000"/>
-                <w:left w:val="none" w:sz="0" w:space="0" w:color="000000"/>
-                <w:right w:val="none" w:sz="0" w:space="0" w:color="000000"/>
-              </w:pBdr>
-              <w:spacing w:after="100" w:before="100" w:line="240"/>
-              <w:ind w:left="100" w:right="100" w:firstLine="0" w:firstLineChars="0"/>
-            </w:pPr>
-            <w:r>
-              <w:rPr>
-                <w:rFonts w:ascii="Arial" w:hAnsi="Arial" w:eastAsia="Arial" w:cs="Arial"/>
-                <w:i w:val="false"/>
-                <w:b w:val="false"/>
-                <w:u w:val="none"/>
-                <w:sz w:val="22"/>
-                <w:szCs w:val="22"/>
-                <w:color w:val="000000"/>
-              </w:rPr>
-              <w:t xml:space="preserve">0.32</w:t>
-            </w:r>
-          </w:p>
-        </w:tc>
-        <w:tc>
-          <w:tcPr>
-            <w:tcBorders>
-              <w:bottom w:val="none" w:sz="0" w:space="0" w:color="000000"/>
-              <w:top w:val="none" w:sz="0" w:space="0" w:color="000000"/>
-              <w:left w:val="none" w:sz="0" w:space="0" w:color="000000"/>
-              <w:right w:val="none" w:sz="0" w:space="0" w:color="000000"/>
-            </w:tcBorders>
-            <w:shd w:val="clear" w:color="auto" w:fill="FFFFFF"/>
-            <w:tcMar>
-              <w:top w:w="0" w:type="dxa"/>
-              <w:bottom w:w="0" w:type="dxa"/>
-              <w:left w:w="0" w:type="dxa"/>
-              <w:right w:w="0" w:type="dxa"/>
-            </w:tcMar>
-            <w:vAlign w:val="center"/>
-          </w:tcPr>
-          <w:p>
-            <w:pPr>
-              <w:pStyle w:val="Normal"/>
-              <w:jc w:val="center"/>
-              <w:pBdr>
-                <w:bottom w:val="none" w:sz="0" w:space="0" w:color="000000"/>
-                <w:top w:val="none" w:sz="0" w:space="0" w:color="000000"/>
-                <w:left w:val="none" w:sz="0" w:space="0" w:color="000000"/>
-                <w:right w:val="none" w:sz="0" w:space="0" w:color="000000"/>
-              </w:pBdr>
-              <w:spacing w:after="100" w:before="100" w:line="240"/>
-              <w:ind w:left="100" w:right="100" w:firstLine="0" w:firstLineChars="0"/>
-            </w:pPr>
-            <w:r>
-              <w:rPr>
-                <w:rFonts w:ascii="Arial" w:hAnsi="Arial" w:eastAsia="Arial" w:cs="Arial"/>
-                <w:i w:val="false"/>
-                <w:b w:val="false"/>
-                <w:u w:val="none"/>
-                <w:sz w:val="22"/>
-                <w:szCs w:val="22"/>
-                <w:color w:val="000000"/>
-              </w:rPr>
-              <w:t xml:space="preserve"> 1.096</w:t>
+              <w:t xml:space="preserve">.065</w:t>
+            </w:r>
+          </w:p>
+        </w:tc>
+        <w:tc>
+          <w:tcPr>
+            <w:tcBorders>
+              <w:bottom w:val="none" w:sz="0" w:space="0" w:color="000000"/>
+              <w:top w:val="none" w:sz="0" w:space="0" w:color="000000"/>
+              <w:left w:val="none" w:sz="0" w:space="0" w:color="000000"/>
+              <w:right w:val="none" w:sz="0" w:space="0" w:color="000000"/>
+            </w:tcBorders>
+            <w:shd w:val="clear" w:color="auto" w:fill="FFFFFF"/>
+            <w:tcMar>
+              <w:top w:w="0" w:type="dxa"/>
+              <w:bottom w:w="0" w:type="dxa"/>
+              <w:left w:w="0" w:type="dxa"/>
+              <w:right w:w="0" w:type="dxa"/>
+            </w:tcMar>
+            <w:vAlign w:val="center"/>
+          </w:tcPr>
+          <w:p>
+            <w:pPr>
+              <w:pStyle w:val="Normal"/>
+              <w:jc w:val="center"/>
+              <w:pBdr>
+                <w:bottom w:val="none" w:sz="0" w:space="0" w:color="000000"/>
+                <w:top w:val="none" w:sz="0" w:space="0" w:color="000000"/>
+                <w:left w:val="none" w:sz="0" w:space="0" w:color="000000"/>
+                <w:right w:val="none" w:sz="0" w:space="0" w:color="000000"/>
+              </w:pBdr>
+              <w:spacing w:after="100" w:before="100" w:line="240"/>
+              <w:ind w:left="100" w:right="100" w:firstLine="0" w:firstLineChars="0"/>
+            </w:pPr>
+            <w:r>
+              <w:rPr>
+                <w:rFonts w:ascii="Arial" w:hAnsi="Arial" w:eastAsia="Arial" w:cs="Arial"/>
+                <w:i w:val="false"/>
+                <w:b w:val="false"/>
+                <w:u w:val="none"/>
+                <w:sz w:val="22"/>
+                <w:szCs w:val="22"/>
+                <w:color w:val="000000"/>
+              </w:rPr>
+              <w:t xml:space="preserve">0.34</w:t>
+            </w:r>
+          </w:p>
+        </w:tc>
+        <w:tc>
+          <w:tcPr>
+            <w:tcBorders>
+              <w:bottom w:val="none" w:sz="0" w:space="0" w:color="000000"/>
+              <w:top w:val="none" w:sz="0" w:space="0" w:color="000000"/>
+              <w:left w:val="none" w:sz="0" w:space="0" w:color="000000"/>
+              <w:right w:val="none" w:sz="0" w:space="0" w:color="000000"/>
+            </w:tcBorders>
+            <w:shd w:val="clear" w:color="auto" w:fill="FFFFFF"/>
+            <w:tcMar>
+              <w:top w:w="0" w:type="dxa"/>
+              <w:bottom w:w="0" w:type="dxa"/>
+              <w:left w:w="0" w:type="dxa"/>
+              <w:right w:w="0" w:type="dxa"/>
+            </w:tcMar>
+            <w:vAlign w:val="center"/>
+          </w:tcPr>
+          <w:p>
+            <w:pPr>
+              <w:pStyle w:val="Normal"/>
+              <w:jc w:val="center"/>
+              <w:pBdr>
+                <w:bottom w:val="none" w:sz="0" w:space="0" w:color="000000"/>
+                <w:top w:val="none" w:sz="0" w:space="0" w:color="000000"/>
+                <w:left w:val="none" w:sz="0" w:space="0" w:color="000000"/>
+                <w:right w:val="none" w:sz="0" w:space="0" w:color="000000"/>
+              </w:pBdr>
+              <w:spacing w:after="100" w:before="100" w:line="240"/>
+              <w:ind w:left="100" w:right="100" w:firstLine="0" w:firstLineChars="0"/>
+            </w:pPr>
+            <w:r>
+              <w:rPr>
+                <w:rFonts w:ascii="Arial" w:hAnsi="Arial" w:eastAsia="Arial" w:cs="Arial"/>
+                <w:i w:val="false"/>
+                <w:b w:val="false"/>
+                <w:u w:val="none"/>
+                <w:sz w:val="22"/>
+                <w:szCs w:val="22"/>
+                <w:color w:val="000000"/>
+              </w:rPr>
+              <w:t xml:space="preserve"> 1.209</w:t>
             </w:r>
           </w:p>
         </w:tc>
@@ -1516,7 +1516,7 @@
                 <w:szCs w:val="22"/>
                 <w:color w:val="000000"/>
               </w:rPr>
-              <w:t xml:space="preserve">2.60</w:t>
+              <w:t xml:space="preserve">2.62</w:t>
             </w:r>
           </w:p>
         </w:tc>
@@ -1648,51 +1648,51 @@
                 <w:szCs w:val="22"/>
                 <w:color w:val="000000"/>
               </w:rPr>
-              <w:t xml:space="preserve">0.55</w:t>
-            </w:r>
-          </w:p>
-        </w:tc>
-        <w:tc>
-          <w:tcPr>
-            <w:tcBorders>
-              <w:bottom w:val="none" w:sz="0" w:space="0" w:color="000000"/>
-              <w:top w:val="none" w:sz="0" w:space="0" w:color="000000"/>
-              <w:left w:val="none" w:sz="0" w:space="0" w:color="000000"/>
-              <w:right w:val="none" w:sz="0" w:space="0" w:color="000000"/>
-            </w:tcBorders>
-            <w:shd w:val="clear" w:color="auto" w:fill="FFFFFF"/>
-            <w:tcMar>
-              <w:top w:w="0" w:type="dxa"/>
-              <w:bottom w:w="0" w:type="dxa"/>
-              <w:left w:w="0" w:type="dxa"/>
-              <w:right w:w="0" w:type="dxa"/>
-            </w:tcMar>
-            <w:vAlign w:val="center"/>
-          </w:tcPr>
-          <w:p>
-            <w:pPr>
-              <w:pStyle w:val="Normal"/>
-              <w:jc w:val="center"/>
-              <w:pBdr>
-                <w:bottom w:val="none" w:sz="0" w:space="0" w:color="000000"/>
-                <w:top w:val="none" w:sz="0" w:space="0" w:color="000000"/>
-                <w:left w:val="none" w:sz="0" w:space="0" w:color="000000"/>
-                <w:right w:val="none" w:sz="0" w:space="0" w:color="000000"/>
-              </w:pBdr>
-              <w:spacing w:after="100" w:before="100" w:line="240"/>
-              <w:ind w:left="100" w:right="100" w:firstLine="0" w:firstLineChars="0"/>
-            </w:pPr>
-            <w:r>
-              <w:rPr>
-                <w:rFonts w:ascii="Arial" w:hAnsi="Arial" w:eastAsia="Arial" w:cs="Arial"/>
-                <w:i w:val="false"/>
-                <w:b w:val="false"/>
-                <w:u w:val="none"/>
-                <w:sz w:val="22"/>
-                <w:szCs w:val="22"/>
-                <w:color w:val="000000"/>
-              </w:rPr>
-              <w:t xml:space="preserve"> 6.458</w:t>
+              <w:t xml:space="preserve">0.56</w:t>
+            </w:r>
+          </w:p>
+        </w:tc>
+        <w:tc>
+          <w:tcPr>
+            <w:tcBorders>
+              <w:bottom w:val="none" w:sz="0" w:space="0" w:color="000000"/>
+              <w:top w:val="none" w:sz="0" w:space="0" w:color="000000"/>
+              <w:left w:val="none" w:sz="0" w:space="0" w:color="000000"/>
+              <w:right w:val="none" w:sz="0" w:space="0" w:color="000000"/>
+            </w:tcBorders>
+            <w:shd w:val="clear" w:color="auto" w:fill="FFFFFF"/>
+            <w:tcMar>
+              <w:top w:w="0" w:type="dxa"/>
+              <w:bottom w:w="0" w:type="dxa"/>
+              <w:left w:w="0" w:type="dxa"/>
+              <w:right w:w="0" w:type="dxa"/>
+            </w:tcMar>
+            <w:vAlign w:val="center"/>
+          </w:tcPr>
+          <w:p>
+            <w:pPr>
+              <w:pStyle w:val="Normal"/>
+              <w:jc w:val="center"/>
+              <w:pBdr>
+                <w:bottom w:val="none" w:sz="0" w:space="0" w:color="000000"/>
+                <w:top w:val="none" w:sz="0" w:space="0" w:color="000000"/>
+                <w:left w:val="none" w:sz="0" w:space="0" w:color="000000"/>
+                <w:right w:val="none" w:sz="0" w:space="0" w:color="000000"/>
+              </w:pBdr>
+              <w:spacing w:after="100" w:before="100" w:line="240"/>
+              <w:ind w:left="100" w:right="100" w:firstLine="0" w:firstLineChars="0"/>
+            </w:pPr>
+            <w:r>
+              <w:rPr>
+                <w:rFonts w:ascii="Arial" w:hAnsi="Arial" w:eastAsia="Arial" w:cs="Arial"/>
+                <w:i w:val="false"/>
+                <w:b w:val="false"/>
+                <w:u w:val="none"/>
+                <w:sz w:val="22"/>
+                <w:szCs w:val="22"/>
+                <w:color w:val="000000"/>
+              </w:rPr>
+              <w:t xml:space="preserve"> 6.701</w:t>
             </w:r>
           </w:p>
         </w:tc>
@@ -1786,7 +1786,7 @@
                 <w:szCs w:val="22"/>
                 <w:color w:val="000000"/>
               </w:rPr>
-              <w:t xml:space="preserve">0.79</w:t>
+              <w:t xml:space="preserve">0.75</w:t>
             </w:r>
           </w:p>
         </w:tc>
@@ -1874,95 +1874,95 @@
                 <w:szCs w:val="22"/>
                 <w:color w:val="000000"/>
               </w:rPr>
-              <w:t xml:space="preserve">.439</w:t>
-            </w:r>
-          </w:p>
-        </w:tc>
-        <w:tc>
-          <w:tcPr>
-            <w:tcBorders>
-              <w:bottom w:val="none" w:sz="0" w:space="0" w:color="000000"/>
-              <w:top w:val="none" w:sz="0" w:space="0" w:color="000000"/>
-              <w:left w:val="none" w:sz="0" w:space="0" w:color="000000"/>
-              <w:right w:val="none" w:sz="0" w:space="0" w:color="000000"/>
-            </w:tcBorders>
-            <w:shd w:val="clear" w:color="auto" w:fill="FFFFFF"/>
-            <w:tcMar>
-              <w:top w:w="0" w:type="dxa"/>
-              <w:bottom w:w="0" w:type="dxa"/>
-              <w:left w:w="0" w:type="dxa"/>
-              <w:right w:w="0" w:type="dxa"/>
-            </w:tcMar>
-            <w:vAlign w:val="center"/>
-          </w:tcPr>
-          <w:p>
-            <w:pPr>
-              <w:pStyle w:val="Normal"/>
-              <w:jc w:val="center"/>
-              <w:pBdr>
-                <w:bottom w:val="none" w:sz="0" w:space="0" w:color="000000"/>
-                <w:top w:val="none" w:sz="0" w:space="0" w:color="000000"/>
-                <w:left w:val="none" w:sz="0" w:space="0" w:color="000000"/>
-                <w:right w:val="none" w:sz="0" w:space="0" w:color="000000"/>
-              </w:pBdr>
-              <w:spacing w:after="100" w:before="100" w:line="240"/>
-              <w:ind w:left="100" w:right="100" w:firstLine="0" w:firstLineChars="0"/>
-            </w:pPr>
-            <w:r>
-              <w:rPr>
-                <w:rFonts w:ascii="Arial" w:hAnsi="Arial" w:eastAsia="Arial" w:cs="Arial"/>
-                <w:i w:val="false"/>
-                <w:b w:val="false"/>
-                <w:u w:val="none"/>
-                <w:sz w:val="22"/>
-                <w:szCs w:val="22"/>
-                <w:color w:val="000000"/>
-              </w:rPr>
-              <w:t xml:space="preserve">0.17</w:t>
-            </w:r>
-          </w:p>
-        </w:tc>
-        <w:tc>
-          <w:tcPr>
-            <w:tcBorders>
-              <w:bottom w:val="none" w:sz="0" w:space="0" w:color="000000"/>
-              <w:top w:val="none" w:sz="0" w:space="0" w:color="000000"/>
-              <w:left w:val="none" w:sz="0" w:space="0" w:color="000000"/>
-              <w:right w:val="none" w:sz="0" w:space="0" w:color="000000"/>
-            </w:tcBorders>
-            <w:shd w:val="clear" w:color="auto" w:fill="FFFFFF"/>
-            <w:tcMar>
-              <w:top w:w="0" w:type="dxa"/>
-              <w:bottom w:w="0" w:type="dxa"/>
-              <w:left w:w="0" w:type="dxa"/>
-              <w:right w:w="0" w:type="dxa"/>
-            </w:tcMar>
-            <w:vAlign w:val="center"/>
-          </w:tcPr>
-          <w:p>
-            <w:pPr>
-              <w:pStyle w:val="Normal"/>
-              <w:jc w:val="center"/>
-              <w:pBdr>
-                <w:bottom w:val="none" w:sz="0" w:space="0" w:color="000000"/>
-                <w:top w:val="none" w:sz="0" w:space="0" w:color="000000"/>
-                <w:left w:val="none" w:sz="0" w:space="0" w:color="000000"/>
-                <w:right w:val="none" w:sz="0" w:space="0" w:color="000000"/>
-              </w:pBdr>
-              <w:spacing w:after="100" w:before="100" w:line="240"/>
-              <w:ind w:left="100" w:right="100" w:firstLine="0" w:firstLineChars="0"/>
-            </w:pPr>
-            <w:r>
-              <w:rPr>
-                <w:rFonts w:ascii="Arial" w:hAnsi="Arial" w:eastAsia="Arial" w:cs="Arial"/>
-                <w:i w:val="false"/>
-                <w:b w:val="false"/>
-                <w:u w:val="none"/>
-                <w:sz w:val="22"/>
-                <w:szCs w:val="22"/>
-                <w:color w:val="000000"/>
-              </w:rPr>
-              <w:t xml:space="preserve"> 0.295</w:t>
+              <w:t xml:space="preserve">.462</w:t>
+            </w:r>
+          </w:p>
+        </w:tc>
+        <w:tc>
+          <w:tcPr>
+            <w:tcBorders>
+              <w:bottom w:val="none" w:sz="0" w:space="0" w:color="000000"/>
+              <w:top w:val="none" w:sz="0" w:space="0" w:color="000000"/>
+              <w:left w:val="none" w:sz="0" w:space="0" w:color="000000"/>
+              <w:right w:val="none" w:sz="0" w:space="0" w:color="000000"/>
+            </w:tcBorders>
+            <w:shd w:val="clear" w:color="auto" w:fill="FFFFFF"/>
+            <w:tcMar>
+              <w:top w:w="0" w:type="dxa"/>
+              <w:bottom w:w="0" w:type="dxa"/>
+              <w:left w:w="0" w:type="dxa"/>
+              <w:right w:w="0" w:type="dxa"/>
+            </w:tcMar>
+            <w:vAlign w:val="center"/>
+          </w:tcPr>
+          <w:p>
+            <w:pPr>
+              <w:pStyle w:val="Normal"/>
+              <w:jc w:val="center"/>
+              <w:pBdr>
+                <w:bottom w:val="none" w:sz="0" w:space="0" w:color="000000"/>
+                <w:top w:val="none" w:sz="0" w:space="0" w:color="000000"/>
+                <w:left w:val="none" w:sz="0" w:space="0" w:color="000000"/>
+                <w:right w:val="none" w:sz="0" w:space="0" w:color="000000"/>
+              </w:pBdr>
+              <w:spacing w:after="100" w:before="100" w:line="240"/>
+              <w:ind w:left="100" w:right="100" w:firstLine="0" w:firstLineChars="0"/>
+            </w:pPr>
+            <w:r>
+              <w:rPr>
+                <w:rFonts w:ascii="Arial" w:hAnsi="Arial" w:eastAsia="Arial" w:cs="Arial"/>
+                <w:i w:val="false"/>
+                <w:b w:val="false"/>
+                <w:u w:val="none"/>
+                <w:sz w:val="22"/>
+                <w:szCs w:val="22"/>
+                <w:color w:val="000000"/>
+              </w:rPr>
+              <w:t xml:space="preserve">0.16</w:t>
+            </w:r>
+          </w:p>
+        </w:tc>
+        <w:tc>
+          <w:tcPr>
+            <w:tcBorders>
+              <w:bottom w:val="none" w:sz="0" w:space="0" w:color="000000"/>
+              <w:top w:val="none" w:sz="0" w:space="0" w:color="000000"/>
+              <w:left w:val="none" w:sz="0" w:space="0" w:color="000000"/>
+              <w:right w:val="none" w:sz="0" w:space="0" w:color="000000"/>
+            </w:tcBorders>
+            <w:shd w:val="clear" w:color="auto" w:fill="FFFFFF"/>
+            <w:tcMar>
+              <w:top w:w="0" w:type="dxa"/>
+              <w:bottom w:w="0" w:type="dxa"/>
+              <w:left w:w="0" w:type="dxa"/>
+              <w:right w:w="0" w:type="dxa"/>
+            </w:tcMar>
+            <w:vAlign w:val="center"/>
+          </w:tcPr>
+          <w:p>
+            <w:pPr>
+              <w:pStyle w:val="Normal"/>
+              <w:jc w:val="center"/>
+              <w:pBdr>
+                <w:bottom w:val="none" w:sz="0" w:space="0" w:color="000000"/>
+                <w:top w:val="none" w:sz="0" w:space="0" w:color="000000"/>
+                <w:left w:val="none" w:sz="0" w:space="0" w:color="000000"/>
+                <w:right w:val="none" w:sz="0" w:space="0" w:color="000000"/>
+              </w:pBdr>
+              <w:spacing w:after="100" w:before="100" w:line="240"/>
+              <w:ind w:left="100" w:right="100" w:firstLine="0" w:firstLineChars="0"/>
+            </w:pPr>
+            <w:r>
+              <w:rPr>
+                <w:rFonts w:ascii="Arial" w:hAnsi="Arial" w:eastAsia="Arial" w:cs="Arial"/>
+                <w:i w:val="false"/>
+                <w:b w:val="false"/>
+                <w:u w:val="none"/>
+                <w:sz w:val="22"/>
+                <w:szCs w:val="22"/>
+                <w:color w:val="000000"/>
+              </w:rPr>
+              <w:t xml:space="preserve"> 0.287</w:t>
             </w:r>
           </w:p>
         </w:tc>
@@ -2056,7 +2056,7 @@
                 <w:szCs w:val="22"/>
                 <w:color w:val="000000"/>
               </w:rPr>
-              <w:t xml:space="preserve">2.69</w:t>
+              <w:t xml:space="preserve">2.67</w:t>
             </w:r>
           </w:p>
         </w:tc>
@@ -2232,7 +2232,7 @@
                 <w:szCs w:val="22"/>
                 <w:color w:val="000000"/>
               </w:rPr>
-              <w:t xml:space="preserve"> 7.633</w:t>
+              <w:t xml:space="preserve"> 7.282</w:t>
             </w:r>
           </w:p>
         </w:tc>
@@ -2326,7 +2326,7 @@
                 <w:szCs w:val="22"/>
                 <w:color w:val="000000"/>
               </w:rPr>
-              <w:t xml:space="preserve">0.72</w:t>
+              <w:t xml:space="preserve">0.71</w:t>
             </w:r>
           </w:p>
         </w:tc>
@@ -2414,7 +2414,7 @@
                 <w:szCs w:val="22"/>
                 <w:color w:val="000000"/>
               </w:rPr>
-              <w:t xml:space="preserve">.239</w:t>
+              <w:t xml:space="preserve">.242</w:t>
             </w:r>
           </w:p>
         </w:tc>
@@ -2502,7 +2502,7 @@
                 <w:szCs w:val="22"/>
                 <w:color w:val="000000"/>
               </w:rPr>
-              <w:t xml:space="preserve"> 0.424</w:t>
+              <w:t xml:space="preserve"> 0.420</w:t>
             </w:r>
           </w:p>
         </w:tc>
@@ -2596,7 +2596,7 @@
                 <w:szCs w:val="22"/>
                 <w:color w:val="000000"/>
               </w:rPr>
-              <w:t xml:space="preserve">-2.04</w:t>
+              <w:t xml:space="preserve">-2.01</w:t>
             </w:r>
           </w:p>
         </w:tc>
@@ -2684,7 +2684,7 @@
                 <w:szCs w:val="22"/>
                 <w:color w:val="000000"/>
               </w:rPr>
-              <w:t xml:space="preserve">.054</w:t>
+              <w:t xml:space="preserve">.057</w:t>
             </w:r>
           </w:p>
         </w:tc>
@@ -2772,7 +2772,7 @@
                 <w:szCs w:val="22"/>
                 <w:color w:val="000000"/>
               </w:rPr>
-              <w:t xml:space="preserve"> 1.256</w:t>
+              <w:t xml:space="preserve"> 1.213</w:t>
             </w:r>
           </w:p>
         </w:tc>
@@ -2866,7 +2866,7 @@
                 <w:szCs w:val="22"/>
                 <w:color w:val="000000"/>
               </w:rPr>
-              <w:t xml:space="preserve">1.11</w:t>
+              <w:t xml:space="preserve">1.03</w:t>
             </w:r>
           </w:p>
         </w:tc>
@@ -2954,95 +2954,95 @@
                 <w:szCs w:val="22"/>
                 <w:color w:val="000000"/>
               </w:rPr>
-              <w:t xml:space="preserve">.821</w:t>
-            </w:r>
-          </w:p>
-        </w:tc>
-        <w:tc>
-          <w:tcPr>
-            <w:tcBorders>
-              <w:bottom w:val="none" w:sz="0" w:space="0" w:color="000000"/>
-              <w:top w:val="none" w:sz="0" w:space="0" w:color="000000"/>
-              <w:left w:val="none" w:sz="0" w:space="0" w:color="000000"/>
-              <w:right w:val="none" w:sz="0" w:space="0" w:color="000000"/>
-            </w:tcBorders>
-            <w:shd w:val="clear" w:color="auto" w:fill="FFFFFF"/>
-            <w:tcMar>
-              <w:top w:w="0" w:type="dxa"/>
-              <w:bottom w:w="0" w:type="dxa"/>
-              <w:left w:w="0" w:type="dxa"/>
-              <w:right w:w="0" w:type="dxa"/>
-            </w:tcMar>
-            <w:vAlign w:val="center"/>
-          </w:tcPr>
-          <w:p>
-            <w:pPr>
-              <w:pStyle w:val="Normal"/>
-              <w:jc w:val="center"/>
-              <w:pBdr>
-                <w:bottom w:val="none" w:sz="0" w:space="0" w:color="000000"/>
-                <w:top w:val="none" w:sz="0" w:space="0" w:color="000000"/>
-                <w:left w:val="none" w:sz="0" w:space="0" w:color="000000"/>
-                <w:right w:val="none" w:sz="0" w:space="0" w:color="000000"/>
-              </w:pBdr>
-              <w:spacing w:after="100" w:before="100" w:line="240"/>
-              <w:ind w:left="100" w:right="100" w:firstLine="0" w:firstLineChars="0"/>
-            </w:pPr>
-            <w:r>
-              <w:rPr>
-                <w:rFonts w:ascii="Arial" w:hAnsi="Arial" w:eastAsia="Arial" w:cs="Arial"/>
-                <w:i w:val="false"/>
-                <w:b w:val="false"/>
-                <w:u w:val="none"/>
-                <w:sz w:val="22"/>
-                <w:szCs w:val="22"/>
-                <w:color w:val="000000"/>
-              </w:rPr>
-              <w:t xml:space="preserve">0.33</w:t>
-            </w:r>
-          </w:p>
-        </w:tc>
-        <w:tc>
-          <w:tcPr>
-            <w:tcBorders>
-              <w:bottom w:val="none" w:sz="0" w:space="0" w:color="000000"/>
-              <w:top w:val="none" w:sz="0" w:space="0" w:color="000000"/>
-              <w:left w:val="none" w:sz="0" w:space="0" w:color="000000"/>
-              <w:right w:val="none" w:sz="0" w:space="0" w:color="000000"/>
-            </w:tcBorders>
-            <w:shd w:val="clear" w:color="auto" w:fill="FFFFFF"/>
-            <w:tcMar>
-              <w:top w:w="0" w:type="dxa"/>
-              <w:bottom w:w="0" w:type="dxa"/>
-              <w:left w:w="0" w:type="dxa"/>
-              <w:right w:w="0" w:type="dxa"/>
-            </w:tcMar>
-            <w:vAlign w:val="center"/>
-          </w:tcPr>
-          <w:p>
-            <w:pPr>
-              <w:pStyle w:val="Normal"/>
-              <w:jc w:val="center"/>
-              <w:pBdr>
-                <w:bottom w:val="none" w:sz="0" w:space="0" w:color="000000"/>
-                <w:top w:val="none" w:sz="0" w:space="0" w:color="000000"/>
-                <w:left w:val="none" w:sz="0" w:space="0" w:color="000000"/>
-                <w:right w:val="none" w:sz="0" w:space="0" w:color="000000"/>
-              </w:pBdr>
-              <w:spacing w:after="100" w:before="100" w:line="240"/>
-              <w:ind w:left="100" w:right="100" w:firstLine="0" w:firstLineChars="0"/>
-            </w:pPr>
-            <w:r>
-              <w:rPr>
-                <w:rFonts w:ascii="Arial" w:hAnsi="Arial" w:eastAsia="Arial" w:cs="Arial"/>
-                <w:i w:val="false"/>
-                <w:b w:val="false"/>
-                <w:u w:val="none"/>
-                <w:sz w:val="22"/>
-                <w:szCs w:val="22"/>
-                <w:color w:val="000000"/>
-              </w:rPr>
-              <w:t xml:space="preserve"> 0.488</w:t>
+              <w:t xml:space="preserve">.926</w:t>
+            </w:r>
+          </w:p>
+        </w:tc>
+        <w:tc>
+          <w:tcPr>
+            <w:tcBorders>
+              <w:bottom w:val="none" w:sz="0" w:space="0" w:color="000000"/>
+              <w:top w:val="none" w:sz="0" w:space="0" w:color="000000"/>
+              <w:left w:val="none" w:sz="0" w:space="0" w:color="000000"/>
+              <w:right w:val="none" w:sz="0" w:space="0" w:color="000000"/>
+            </w:tcBorders>
+            <w:shd w:val="clear" w:color="auto" w:fill="FFFFFF"/>
+            <w:tcMar>
+              <w:top w:w="0" w:type="dxa"/>
+              <w:bottom w:w="0" w:type="dxa"/>
+              <w:left w:w="0" w:type="dxa"/>
+              <w:right w:w="0" w:type="dxa"/>
+            </w:tcMar>
+            <w:vAlign w:val="center"/>
+          </w:tcPr>
+          <w:p>
+            <w:pPr>
+              <w:pStyle w:val="Normal"/>
+              <w:jc w:val="center"/>
+              <w:pBdr>
+                <w:bottom w:val="none" w:sz="0" w:space="0" w:color="000000"/>
+                <w:top w:val="none" w:sz="0" w:space="0" w:color="000000"/>
+                <w:left w:val="none" w:sz="0" w:space="0" w:color="000000"/>
+                <w:right w:val="none" w:sz="0" w:space="0" w:color="000000"/>
+              </w:pBdr>
+              <w:spacing w:after="100" w:before="100" w:line="240"/>
+              <w:ind w:left="100" w:right="100" w:firstLine="0" w:firstLineChars="0"/>
+            </w:pPr>
+            <w:r>
+              <w:rPr>
+                <w:rFonts w:ascii="Arial" w:hAnsi="Arial" w:eastAsia="Arial" w:cs="Arial"/>
+                <w:i w:val="false"/>
+                <w:b w:val="false"/>
+                <w:u w:val="none"/>
+                <w:sz w:val="22"/>
+                <w:szCs w:val="22"/>
+                <w:color w:val="000000"/>
+              </w:rPr>
+              <w:t xml:space="preserve">0.31</w:t>
+            </w:r>
+          </w:p>
+        </w:tc>
+        <w:tc>
+          <w:tcPr>
+            <w:tcBorders>
+              <w:bottom w:val="none" w:sz="0" w:space="0" w:color="000000"/>
+              <w:top w:val="none" w:sz="0" w:space="0" w:color="000000"/>
+              <w:left w:val="none" w:sz="0" w:space="0" w:color="000000"/>
+              <w:right w:val="none" w:sz="0" w:space="0" w:color="000000"/>
+            </w:tcBorders>
+            <w:shd w:val="clear" w:color="auto" w:fill="FFFFFF"/>
+            <w:tcMar>
+              <w:top w:w="0" w:type="dxa"/>
+              <w:bottom w:w="0" w:type="dxa"/>
+              <w:left w:w="0" w:type="dxa"/>
+              <w:right w:w="0" w:type="dxa"/>
+            </w:tcMar>
+            <w:vAlign w:val="center"/>
+          </w:tcPr>
+          <w:p>
+            <w:pPr>
+              <w:pStyle w:val="Normal"/>
+              <w:jc w:val="center"/>
+              <w:pBdr>
+                <w:bottom w:val="none" w:sz="0" w:space="0" w:color="000000"/>
+                <w:top w:val="none" w:sz="0" w:space="0" w:color="000000"/>
+                <w:left w:val="none" w:sz="0" w:space="0" w:color="000000"/>
+                <w:right w:val="none" w:sz="0" w:space="0" w:color="000000"/>
+              </w:pBdr>
+              <w:spacing w:after="100" w:before="100" w:line="240"/>
+              <w:ind w:left="100" w:right="100" w:firstLine="0" w:firstLineChars="0"/>
+            </w:pPr>
+            <w:r>
+              <w:rPr>
+                <w:rFonts w:ascii="Arial" w:hAnsi="Arial" w:eastAsia="Arial" w:cs="Arial"/>
+                <w:i w:val="false"/>
+                <w:b w:val="false"/>
+                <w:u w:val="none"/>
+                <w:sz w:val="22"/>
+                <w:szCs w:val="22"/>
+                <w:color w:val="000000"/>
+              </w:rPr>
+              <w:t xml:space="preserve"> 0.456</w:t>
             </w:r>
           </w:p>
         </w:tc>
@@ -3136,7 +3136,7 @@
                 <w:szCs w:val="22"/>
                 <w:color w:val="000000"/>
               </w:rPr>
-              <w:t xml:space="preserve">-0.77</w:t>
+              <w:t xml:space="preserve">-0.79</w:t>
             </w:r>
           </w:p>
         </w:tc>
@@ -3268,51 +3268,51 @@
                 <w:szCs w:val="22"/>
                 <w:color w:val="000000"/>
               </w:rPr>
-              <w:t xml:space="preserve">-0.23</w:t>
-            </w:r>
-          </w:p>
-        </w:tc>
-        <w:tc>
-          <w:tcPr>
-            <w:tcBorders>
-              <w:bottom w:val="none" w:sz="0" w:space="0" w:color="000000"/>
-              <w:top w:val="none" w:sz="0" w:space="0" w:color="000000"/>
-              <w:left w:val="none" w:sz="0" w:space="0" w:color="000000"/>
-              <w:right w:val="none" w:sz="0" w:space="0" w:color="000000"/>
-            </w:tcBorders>
-            <w:shd w:val="clear" w:color="auto" w:fill="FFFFFF"/>
-            <w:tcMar>
-              <w:top w:w="0" w:type="dxa"/>
-              <w:bottom w:w="0" w:type="dxa"/>
-              <w:left w:w="0" w:type="dxa"/>
-              <w:right w:w="0" w:type="dxa"/>
-            </w:tcMar>
-            <w:vAlign w:val="center"/>
-          </w:tcPr>
-          <w:p>
-            <w:pPr>
-              <w:pStyle w:val="Normal"/>
-              <w:jc w:val="center"/>
-              <w:pBdr>
-                <w:bottom w:val="none" w:sz="0" w:space="0" w:color="000000"/>
-                <w:top w:val="none" w:sz="0" w:space="0" w:color="000000"/>
-                <w:left w:val="none" w:sz="0" w:space="0" w:color="000000"/>
-                <w:right w:val="none" w:sz="0" w:space="0" w:color="000000"/>
-              </w:pBdr>
-              <w:spacing w:after="100" w:before="100" w:line="240"/>
-              <w:ind w:left="100" w:right="100" w:firstLine="0" w:firstLineChars="0"/>
-            </w:pPr>
-            <w:r>
-              <w:rPr>
-                <w:rFonts w:ascii="Arial" w:hAnsi="Arial" w:eastAsia="Arial" w:cs="Arial"/>
-                <w:i w:val="false"/>
-                <w:b w:val="false"/>
-                <w:u w:val="none"/>
-                <w:sz w:val="22"/>
-                <w:szCs w:val="22"/>
-                <w:color w:val="000000"/>
-              </w:rPr>
-              <w:t xml:space="preserve"> 0.377</w:t>
+              <w:t xml:space="preserve">-0.24</w:t>
+            </w:r>
+          </w:p>
+        </w:tc>
+        <w:tc>
+          <w:tcPr>
+            <w:tcBorders>
+              <w:bottom w:val="none" w:sz="0" w:space="0" w:color="000000"/>
+              <w:top w:val="none" w:sz="0" w:space="0" w:color="000000"/>
+              <w:left w:val="none" w:sz="0" w:space="0" w:color="000000"/>
+              <w:right w:val="none" w:sz="0" w:space="0" w:color="000000"/>
+            </w:tcBorders>
+            <w:shd w:val="clear" w:color="auto" w:fill="FFFFFF"/>
+            <w:tcMar>
+              <w:top w:w="0" w:type="dxa"/>
+              <w:bottom w:w="0" w:type="dxa"/>
+              <w:left w:w="0" w:type="dxa"/>
+              <w:right w:w="0" w:type="dxa"/>
+            </w:tcMar>
+            <w:vAlign w:val="center"/>
+          </w:tcPr>
+          <w:p>
+            <w:pPr>
+              <w:pStyle w:val="Normal"/>
+              <w:jc w:val="center"/>
+              <w:pBdr>
+                <w:bottom w:val="none" w:sz="0" w:space="0" w:color="000000"/>
+                <w:top w:val="none" w:sz="0" w:space="0" w:color="000000"/>
+                <w:left w:val="none" w:sz="0" w:space="0" w:color="000000"/>
+                <w:right w:val="none" w:sz="0" w:space="0" w:color="000000"/>
+              </w:pBdr>
+              <w:spacing w:after="100" w:before="100" w:line="240"/>
+              <w:ind w:left="100" w:right="100" w:firstLine="0" w:firstLineChars="0"/>
+            </w:pPr>
+            <w:r>
+              <w:rPr>
+                <w:rFonts w:ascii="Arial" w:hAnsi="Arial" w:eastAsia="Arial" w:cs="Arial"/>
+                <w:i w:val="false"/>
+                <w:b w:val="false"/>
+                <w:u w:val="none"/>
+                <w:sz w:val="22"/>
+                <w:szCs w:val="22"/>
+                <w:color w:val="000000"/>
+              </w:rPr>
+              <w:t xml:space="preserve"> 0.384</w:t>
             </w:r>
           </w:p>
         </w:tc>
@@ -3406,7 +3406,7 @@
                 <w:szCs w:val="22"/>
                 <w:color w:val="000000"/>
               </w:rPr>
-              <w:t xml:space="preserve">-1.94</w:t>
+              <w:t xml:space="preserve">-1.89</w:t>
             </w:r>
           </w:p>
         </w:tc>
@@ -3494,7 +3494,7 @@
                 <w:szCs w:val="22"/>
                 <w:color w:val="000000"/>
               </w:rPr>
-              <w:t xml:space="preserve">.176</w:t>
+              <w:t xml:space="preserve">.195</w:t>
             </w:r>
           </w:p>
         </w:tc>
@@ -3538,7 +3538,7 @@
                 <w:szCs w:val="22"/>
                 <w:color w:val="000000"/>
               </w:rPr>
-              <w:t xml:space="preserve">-0.59</w:t>
+              <w:t xml:space="preserve">-0.57</w:t>
             </w:r>
           </w:p>
         </w:tc>
@@ -3582,7 +3582,7 @@
                 <w:szCs w:val="22"/>
                 <w:color w:val="000000"/>
               </w:rPr>
-              <w:t xml:space="preserve"> 1.321</w:t>
+              <w:t xml:space="preserve"> 1.228</w:t>
             </w:r>
           </w:p>
         </w:tc>

</xml_diff>